<commit_message>
[1501 - Data Structures and Algorithms - Spring 2015] - Updated course outline.
</commit_message>
<xml_diff>
--- a/1501 - Data Structures and Algorithms - Spring 2015/Course Outline/Data Structures and Algorithms Spring 2015 - Course Outline.docx
+++ b/1501 - Data Structures and Algorithms - Spring 2015/Course Outline/Data Structures and Algorithms Spring 2015 - Course Outline.docx
@@ -118,7 +118,7 @@
           <v:shape id="_x0000_s1026" type="#_x0000_t75" style="position:absolute;left:0;text-align:left;margin-left:0;margin-top:-9pt;width:63pt;height:34.1pt;z-index:251656704">
             <v:imagedata r:id="rId8" o:title=""/>
           </v:shape>
-          <o:OLEObject Type="Embed" ProgID="CorelDraw.Graphic.8" ShapeID="_x0000_s1026" DrawAspect="Content" ObjectID="_1484932627" r:id="rId9"/>
+          <o:OLEObject Type="Embed" ProgID="CorelDraw.Graphic.8" ShapeID="_x0000_s1026" DrawAspect="Content" ObjectID="_1497082729" r:id="rId9"/>
         </w:pict>
       </w:r>
       <w:smartTag w:uri="urn:schemas-microsoft-com:office:smarttags" w:element="place">
@@ -470,6 +470,7 @@
           <w:p>
             <w:pPr>
               <w:rPr>
+                <w:b/>
                 <w:bCs/>
               </w:rPr>
             </w:pPr>
@@ -478,13 +479,7 @@
                 <w:b/>
                 <w:bCs/>
               </w:rPr>
-              <w:t>Introduction to Algorithms</w:t>
-            </w:r>
-            <w:r>
-              <w:t xml:space="preserve">  (3rd</w:t>
-            </w:r>
-            <w:r>
-              <w:t xml:space="preserve"> Edition)</w:t>
+              <w:t>Data Structures and Algorithms</w:t>
             </w:r>
           </w:p>
         </w:tc>
@@ -540,7 +535,10 @@
               </w:rPr>
             </w:pPr>
             <w:r>
-              <w:t>Cormen et. al.</w:t>
+              <w:rPr>
+                <w:bCs/>
+              </w:rPr>
+              <w:t>Aho et. Al.</w:t>
             </w:r>
           </w:p>
         </w:tc>
@@ -595,9 +593,6 @@
                 <w:bCs/>
               </w:rPr>
             </w:pPr>
-            <w:r>
-              <w:t>MIT Press</w:t>
-            </w:r>
           </w:p>
         </w:tc>
       </w:tr>
@@ -668,13 +663,7 @@
               <w:t>Data Structures Using C++</w:t>
             </w:r>
             <w:r>
-              <w:t xml:space="preserve">  (</w:t>
-            </w:r>
-            <w:r>
-              <w:t>2nd</w:t>
-            </w:r>
-            <w:r>
-              <w:t xml:space="preserve"> Edition)</w:t>
+              <w:t xml:space="preserve">  (2nd Edition)</w:t>
             </w:r>
           </w:p>
         </w:tc>
@@ -836,6 +825,16 @@
                 <w:b/>
               </w:rPr>
             </w:pPr>
+            <w:r>
+              <w:rPr>
+                <w:b/>
+                <w:bCs/>
+              </w:rPr>
+              <w:t>Introduction to Algorithms</w:t>
+            </w:r>
+            <w:r>
+              <w:t xml:space="preserve">  (3rd Edition)</w:t>
+            </w:r>
           </w:p>
         </w:tc>
       </w:tr>
@@ -889,6 +888,9 @@
                 <w:b/>
               </w:rPr>
             </w:pPr>
+            <w:r>
+              <w:t>Cormen et. al.</w:t>
+            </w:r>
           </w:p>
         </w:tc>
       </w:tr>
@@ -942,6 +944,9 @@
                 <w:b/>
               </w:rPr>
             </w:pPr>
+            <w:r>
+              <w:t>MIT Press</w:t>
+            </w:r>
           </w:p>
         </w:tc>
       </w:tr>
@@ -1133,6 +1138,9 @@
               </w:numPr>
             </w:pPr>
             <w:r>
+              <w:t xml:space="preserve">Abstract data type (ADT); </w:t>
+            </w:r>
+            <w:r>
               <w:t>Elementary data structures; arrays; stacks; queues; linked lists</w:t>
             </w:r>
           </w:p>
@@ -1158,7 +1166,7 @@
               </w:numPr>
             </w:pPr>
             <w:r>
-              <w:t>Arrays, stacks and queues</w:t>
+              <w:t>Recursion; trees, tree traversal</w:t>
             </w:r>
           </w:p>
         </w:tc>
@@ -1182,7 +1190,7 @@
               </w:numPr>
             </w:pPr>
             <w:r>
-              <w:t>Basic linked list operations: insertion, deletion, search, cleanup</w:t>
+              <w:t>Tree ADT; binary tree; tree implementations</w:t>
             </w:r>
           </w:p>
         </w:tc>
@@ -1206,7 +1214,7 @@
               </w:numPr>
             </w:pPr>
             <w:r>
-              <w:t>Advanced linked list operations like reversing, indexing and copying lists</w:t>
+              <w:t>Generic linked lists; template</w:t>
             </w:r>
           </w:p>
         </w:tc>
@@ -1230,7 +1238,7 @@
               </w:numPr>
             </w:pPr>
             <w:r>
-              <w:t>Basic searching algorithms: insertionsort, selectionsort, bubblesort</w:t>
+              <w:t>STL; set ADT; hash table</w:t>
             </w:r>
           </w:p>
         </w:tc>
@@ -1254,7 +1262,7 @@
               </w:numPr>
             </w:pPr>
             <w:r>
-              <w:t>Advanced searching algorithms: , mergesort, quicksort, heapsort</w:t>
+              <w:t>Hash table implementation; collision resolution; chaining; open addressing</w:t>
             </w:r>
           </w:p>
         </w:tc>
@@ -1278,7 +1286,7 @@
               </w:numPr>
             </w:pPr>
             <w:r>
-              <w:t>Hashing; hash function; hash tables</w:t>
+              <w:t>Radix tree; deletion in binary search trees</w:t>
             </w:r>
           </w:p>
         </w:tc>
@@ -1302,7 +1310,10 @@
               </w:numPr>
             </w:pPr>
             <w:r>
-              <w:t>Implementation of hash tables and complexity analysis</w:t>
+              <w:t>Polynomial and large integer storage</w:t>
+            </w:r>
+            <w:r>
+              <w:t>; directed graphs; Dijkstra’s algorithm</w:t>
             </w:r>
           </w:p>
         </w:tc>
@@ -1326,7 +1337,7 @@
               </w:numPr>
             </w:pPr>
             <w:r>
-              <w:t>Trees: Binary search trees</w:t>
+              <w:t>Graph traversal; directed acyclic graphs; depth first search</w:t>
             </w:r>
           </w:p>
         </w:tc>
@@ -1350,7 +1361,7 @@
               </w:numPr>
             </w:pPr>
             <w:r>
-              <w:t>Implementation and complexity analyses of trees</w:t>
+              <w:t>Prim’s algorithm; Kruskal’s algorithm, minimum spanning tree (MST)</w:t>
             </w:r>
           </w:p>
         </w:tc>
@@ -1374,7 +1385,7 @@
               </w:numPr>
             </w:pPr>
             <w:r>
-              <w:t>Radix trees and B-trees</w:t>
+              <w:t>Undirected graphs; undirected graphs traversal; breadth first search</w:t>
             </w:r>
           </w:p>
         </w:tc>
@@ -1398,7 +1409,7 @@
               </w:numPr>
             </w:pPr>
             <w:r>
-              <w:t>Elementary graphs: shortest path first</w:t>
+              <w:t>Parallelism; threading; network programming</w:t>
             </w:r>
           </w:p>
         </w:tc>
@@ -1422,7 +1433,7 @@
               </w:numPr>
             </w:pPr>
             <w:r>
-              <w:t>Graphs implementation</w:t>
+              <w:t>Sorting algorithms: Bubblesort, insertionsort, selectionsort, quicksort, mergesort, heapsort</w:t>
             </w:r>
           </w:p>
         </w:tc>
@@ -1446,7 +1457,7 @@
               </w:numPr>
             </w:pPr>
             <w:r>
-              <w:t>Multi-threading: data parallelism and task parallelism</w:t>
+              <w:t>GUI Programming; MFC</w:t>
             </w:r>
           </w:p>
         </w:tc>

</xml_diff>